<commit_message>
Functioneel ontwerp nummertje moest anders
</commit_message>
<xml_diff>
--- a/Groepsopdrachten/Plan van Aanpak/Plan van aanpak - Groepsversie (v1.1).docx
+++ b/Groepsopdrachten/Plan van Aanpak/Plan van aanpak - Groepsversie (v1.1).docx
@@ -92,7 +92,7 @@
               </mc:Choice>
               <mc:Fallback>
                 <w:pict>
-                  <v:rect w14:anchorId="22C33444" id="Rechthoek 468" o:spid="_x0000_s1026" style="position:absolute;margin-left:186.4pt;margin-top:-61.85pt;width:244.8pt;height:594pt;z-index:-251656192;visibility:visible;mso-wrap-style:square;mso-width-percent:0;mso-height-percent:0;mso-wrap-distance-left:9pt;mso-wrap-distance-top:0;mso-wrap-distance-right:9pt;mso-wrap-distance-bottom:0;mso-position-horizontal:absolute;mso-position-horizontal-relative:text;mso-position-vertical:absolute;mso-position-vertical-relative:text;mso-width-percent:0;mso-height-percent:0;mso-width-relative:page;mso-height-relative:page;v-text-anchor:middle" o:gfxdata="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" fillcolor="white [3212]" strokecolor="#938953 [1614]" strokeweight="1.25pt"/>
+                  <v:rect w14:anchorId="77D8DB69" id="Rechthoek 468" o:spid="_x0000_s1026" style="position:absolute;margin-left:186.4pt;margin-top:-61.85pt;width:244.8pt;height:594pt;z-index:-251656192;visibility:visible;mso-wrap-style:square;mso-width-percent:0;mso-height-percent:0;mso-wrap-distance-left:9pt;mso-wrap-distance-top:0;mso-wrap-distance-right:9pt;mso-wrap-distance-bottom:0;mso-position-horizontal:absolute;mso-position-horizontal-relative:text;mso-position-vertical:absolute;mso-position-vertical-relative:text;mso-width-percent:0;mso-height-percent:0;mso-width-relative:page;mso-height-relative:page;v-text-anchor:middle" o:gfxdata="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" fillcolor="white [3212]" strokecolor="#938953 [1614]" strokeweight="1.25pt"/>
                 </w:pict>
               </mc:Fallback>
             </mc:AlternateContent>
@@ -571,7 +571,7 @@
               </mc:Choice>
               <mc:Fallback>
                 <w:pict>
-                  <v:rect w14:anchorId="03C39497" id="Rechthoek 469" o:spid="_x0000_s1026" style="position:absolute;margin-left:0;margin-top:0;width:226.45pt;height:9.35pt;z-index:251663360;visibility:visible;mso-wrap-style:square;mso-width-percent:370;mso-height-percent:0;mso-left-percent:455;mso-top-percent:690;mso-wrap-distance-left:9pt;mso-wrap-distance-top:0;mso-wrap-distance-right:9pt;mso-wrap-distance-bottom:0;mso-position-horizontal-relative:page;mso-position-vertical-relative:page;mso-width-percent:370;mso-height-percent:0;mso-left-percent:455;mso-top-percent:690;mso-width-relative:page;mso-height-relative:margin;v-text-anchor:middle" o:gfxdata="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" fillcolor="#4f81bd [3204]" stroked="f" strokeweight="2pt">
+                  <v:rect w14:anchorId="7F71ECB1" id="Rechthoek 469" o:spid="_x0000_s1026" style="position:absolute;margin-left:0;margin-top:0;width:226.45pt;height:9.35pt;z-index:251663360;visibility:visible;mso-wrap-style:square;mso-width-percent:370;mso-height-percent:0;mso-left-percent:455;mso-top-percent:690;mso-wrap-distance-left:9pt;mso-wrap-distance-top:0;mso-wrap-distance-right:9pt;mso-wrap-distance-bottom:0;mso-position-horizontal-relative:page;mso-position-vertical-relative:page;mso-width-percent:370;mso-height-percent:0;mso-left-percent:455;mso-top-percent:690;mso-width-relative:page;mso-height-relative:margin;v-text-anchor:middle" o:gfxdata="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" fillcolor="#4f81bd [3204]" stroked="f" strokeweight="2pt">
                     <w10:wrap anchorx="page" anchory="page"/>
                   </v:rect>
                 </w:pict>
@@ -970,14 +970,18 @@
                                     <w:bCs/>
                                     <w:color w:val="1F497D" w:themeColor="text2"/>
                                   </w:rPr>
-                                  <w:t xml:space="preserve">Opdrachtgever: </w:t>
+                                  <w:t xml:space="preserve">Projectleider: </w:t>
                                 </w:r>
+                                <w:proofErr w:type="spellStart"/>
                                 <w:r>
                                   <w:rPr>
+                                    <w:b/>
+                                    <w:bCs/>
                                     <w:color w:val="1F497D" w:themeColor="text2"/>
                                   </w:rPr>
-                                  <w:t>Dhr. Hannibal</w:t>
+                                  <w:t>Boukiour</w:t>
                                 </w:r>
+                                <w:proofErr w:type="spellEnd"/>
                               </w:p>
                               <w:p>
                                 <w:pPr>
@@ -1183,14 +1187,18 @@
                               <w:bCs/>
                               <w:color w:val="1F497D" w:themeColor="text2"/>
                             </w:rPr>
-                            <w:t xml:space="preserve">Opdrachtgever: </w:t>
+                            <w:t xml:space="preserve">Projectleider: </w:t>
                           </w:r>
+                          <w:proofErr w:type="spellStart"/>
                           <w:r>
                             <w:rPr>
+                              <w:b/>
+                              <w:bCs/>
                               <w:color w:val="1F497D" w:themeColor="text2"/>
                             </w:rPr>
-                            <w:t>Dhr. Hannibal</w:t>
+                            <w:t>Boukiour</w:t>
                           </w:r>
+                          <w:proofErr w:type="spellEnd"/>
                         </w:p>
                         <w:p>
                           <w:pPr>
@@ -1793,10 +1801,7 @@
     <w:p/>
     <w:p/>
     <w:p/>
-    <w:p>
-      <w:bookmarkStart w:id="0" w:name="_GoBack"/>
-      <w:bookmarkEnd w:id="0"/>
-    </w:p>
+    <w:p/>
     <w:p/>
     <w:p/>
     <w:p/>
@@ -1815,14 +1820,14 @@
       <w:pPr>
         <w:pStyle w:val="Kop1"/>
       </w:pPr>
-      <w:bookmarkStart w:id="1" w:name="_Toc4680247"/>
-      <w:bookmarkStart w:id="2" w:name="_Toc18656157"/>
+      <w:bookmarkStart w:id="0" w:name="_Toc4680247"/>
+      <w:bookmarkStart w:id="1" w:name="_Toc18656157"/>
       <w:r>
         <w:lastRenderedPageBreak/>
         <w:t>Inleiding</w:t>
       </w:r>
+      <w:bookmarkEnd w:id="0"/>
       <w:bookmarkEnd w:id="1"/>
-      <w:bookmarkEnd w:id="2"/>
     </w:p>
     <w:p>
       <w:pPr>
@@ -1881,13 +1886,13 @@
       <w:pPr>
         <w:pStyle w:val="Kop1"/>
       </w:pPr>
-      <w:bookmarkStart w:id="3" w:name="_Toc4680248"/>
-      <w:bookmarkStart w:id="4" w:name="_Toc18656158"/>
+      <w:bookmarkStart w:id="2" w:name="_Toc4680248"/>
+      <w:bookmarkStart w:id="3" w:name="_Toc18656158"/>
       <w:r>
         <w:t>Doelstelling</w:t>
       </w:r>
+      <w:bookmarkEnd w:id="2"/>
       <w:bookmarkEnd w:id="3"/>
-      <w:bookmarkEnd w:id="4"/>
     </w:p>
     <w:p>
       <w:r>
@@ -1912,13 +1917,13 @@
       <w:pPr>
         <w:pStyle w:val="Kop1"/>
       </w:pPr>
-      <w:bookmarkStart w:id="5" w:name="_Toc4680249"/>
-      <w:bookmarkStart w:id="6" w:name="_Toc18656159"/>
+      <w:bookmarkStart w:id="4" w:name="_Toc4680249"/>
+      <w:bookmarkStart w:id="5" w:name="_Toc18656159"/>
       <w:r>
         <w:t>Omschrijving van de applicatie</w:t>
       </w:r>
+      <w:bookmarkEnd w:id="4"/>
       <w:bookmarkEnd w:id="5"/>
-      <w:bookmarkEnd w:id="6"/>
     </w:p>
     <w:p>
       <w:r>
@@ -1996,13 +2001,13 @@
       <w:pPr>
         <w:pStyle w:val="Kop1"/>
       </w:pPr>
-      <w:bookmarkStart w:id="7" w:name="_Toc4680250"/>
-      <w:bookmarkStart w:id="8" w:name="_Toc18656160"/>
+      <w:bookmarkStart w:id="6" w:name="_Toc4680250"/>
+      <w:bookmarkStart w:id="7" w:name="_Toc18656160"/>
       <w:r>
         <w:t>Projectgroep</w:t>
       </w:r>
+      <w:bookmarkEnd w:id="6"/>
       <w:bookmarkEnd w:id="7"/>
-      <w:bookmarkEnd w:id="8"/>
       <w:r>
         <w:t xml:space="preserve"> </w:t>
       </w:r>
@@ -2331,6 +2336,72 @@
           </w:p>
         </w:tc>
       </w:tr>
+      <w:tr>
+        <w:tc>
+          <w:tcPr>
+            <w:cnfStyle w:val="001000000000" w:firstRow="0" w:lastRow="0" w:firstColumn="1" w:lastColumn="0" w:oddVBand="0" w:evenVBand="0" w:oddHBand="0" w:evenHBand="0" w:firstRowFirstColumn="0" w:firstRowLastColumn="0" w:lastRowFirstColumn="0" w:lastRowLastColumn="0"/>
+            <w:tcW w:w="1998" w:type="dxa"/>
+          </w:tcPr>
+          <w:p>
+            <w:pPr>
+              <w:pStyle w:val="Geenafstand"/>
+              <w:rPr>
+                <w:b w:val="0"/>
+                <w:bCs w:val="0"/>
+              </w:rPr>
+            </w:pPr>
+            <w:r>
+              <w:rPr>
+                <w:b w:val="0"/>
+                <w:bCs w:val="0"/>
+              </w:rPr>
+              <w:t xml:space="preserve">Dhr. </w:t>
+            </w:r>
+            <w:proofErr w:type="spellStart"/>
+            <w:r>
+              <w:rPr>
+                <w:b w:val="0"/>
+                <w:bCs w:val="0"/>
+              </w:rPr>
+              <w:t>Boukiour</w:t>
+            </w:r>
+            <w:proofErr w:type="spellEnd"/>
+          </w:p>
+        </w:tc>
+        <w:tc>
+          <w:tcPr>
+            <w:tcW w:w="2812" w:type="dxa"/>
+          </w:tcPr>
+          <w:p>
+            <w:pPr>
+              <w:pStyle w:val="Geenafstand"/>
+              <w:cnfStyle w:val="000000000000" w:firstRow="0" w:lastRow="0" w:firstColumn="0" w:lastColumn="0" w:oddVBand="0" w:evenVBand="0" w:oddHBand="0" w:evenHBand="0" w:firstRowFirstColumn="0" w:firstRowLastColumn="0" w:lastRowFirstColumn="0" w:lastRowLastColumn="0"/>
+            </w:pPr>
+            <w:hyperlink r:id="rId10" w:history="1">
+              <w:r>
+                <w:rPr>
+                  <w:rStyle w:val="Hyperlink"/>
+                </w:rPr>
+                <w:t>Boukiour@hotmail.com</w:t>
+              </w:r>
+            </w:hyperlink>
+          </w:p>
+        </w:tc>
+        <w:tc>
+          <w:tcPr>
+            <w:tcW w:w="2406" w:type="dxa"/>
+          </w:tcPr>
+          <w:p>
+            <w:pPr>
+              <w:pStyle w:val="Geenafstand"/>
+              <w:cnfStyle w:val="000000000000" w:firstRow="0" w:lastRow="0" w:firstColumn="0" w:lastColumn="0" w:oddVBand="0" w:evenVBand="0" w:oddHBand="0" w:evenHBand="0" w:firstRowFirstColumn="0" w:firstRowLastColumn="0" w:lastRowFirstColumn="0" w:lastRowLastColumn="0"/>
+            </w:pPr>
+            <w:r>
+              <w:t>Projectleider</w:t>
+            </w:r>
+          </w:p>
+        </w:tc>
+      </w:tr>
     </w:tbl>
     <w:p>
       <w:pPr>
@@ -2349,14 +2420,14 @@
       <w:pPr>
         <w:pStyle w:val="Kop1"/>
       </w:pPr>
-      <w:bookmarkStart w:id="9" w:name="_Toc4680251"/>
-      <w:bookmarkStart w:id="10" w:name="_Toc18656161"/>
+      <w:bookmarkStart w:id="8" w:name="_Toc4680251"/>
+      <w:bookmarkStart w:id="9" w:name="_Toc18656161"/>
       <w:r>
         <w:lastRenderedPageBreak/>
         <w:t>Benodigdheden</w:t>
       </w:r>
+      <w:bookmarkEnd w:id="8"/>
       <w:bookmarkEnd w:id="9"/>
-      <w:bookmarkEnd w:id="10"/>
     </w:p>
     <w:p>
       <w:pPr>
@@ -2436,13 +2507,13 @@
       <w:pPr>
         <w:pStyle w:val="Kop1"/>
       </w:pPr>
-      <w:bookmarkStart w:id="11" w:name="_Toc4680252"/>
-      <w:bookmarkStart w:id="12" w:name="_Toc18656162"/>
+      <w:bookmarkStart w:id="10" w:name="_Toc4680252"/>
+      <w:bookmarkStart w:id="11" w:name="_Toc18656162"/>
       <w:r>
         <w:t>Planning</w:t>
       </w:r>
+      <w:bookmarkEnd w:id="10"/>
       <w:bookmarkEnd w:id="11"/>
-      <w:bookmarkEnd w:id="12"/>
     </w:p>
     <w:tbl>
       <w:tblPr>
@@ -3215,7 +3286,7 @@
           <w:szCs w:val="32"/>
         </w:rPr>
       </w:pPr>
-      <w:bookmarkStart w:id="13" w:name="_Toc4680253"/>
+      <w:bookmarkStart w:id="12" w:name="_Toc4680253"/>
       <w:r>
         <w:br w:type="page"/>
       </w:r>
@@ -3224,13 +3295,13 @@
       <w:pPr>
         <w:pStyle w:val="Kop1"/>
       </w:pPr>
-      <w:bookmarkStart w:id="14" w:name="_Toc18656163"/>
+      <w:bookmarkStart w:id="13" w:name="_Toc18656163"/>
       <w:r>
         <w:lastRenderedPageBreak/>
         <w:t>Takenlijst</w:t>
       </w:r>
+      <w:bookmarkEnd w:id="12"/>
       <w:bookmarkEnd w:id="13"/>
-      <w:bookmarkEnd w:id="14"/>
     </w:p>
     <w:tbl>
       <w:tblPr>
@@ -3251,7 +3322,7 @@
         </w:trPr>
         <w:tc>
           <w:tcPr>
-            <w:tcW w:w="3258" w:type="dxa"/>
+            <w:tcW w:w="3117" w:type="dxa"/>
           </w:tcPr>
           <w:p>
             <w:pPr>
@@ -3277,7 +3348,7 @@
         </w:tc>
         <w:tc>
           <w:tcPr>
-            <w:tcW w:w="1800" w:type="dxa"/>
+            <w:tcW w:w="1745" w:type="dxa"/>
           </w:tcPr>
           <w:p>
             <w:pPr>
@@ -3295,7 +3366,7 @@
         </w:tc>
         <w:tc>
           <w:tcPr>
-            <w:tcW w:w="1800" w:type="dxa"/>
+            <w:tcW w:w="1732" w:type="dxa"/>
           </w:tcPr>
           <w:p>
             <w:pPr>
@@ -3313,7 +3384,7 @@
         </w:tc>
         <w:tc>
           <w:tcPr>
-            <w:tcW w:w="990" w:type="dxa"/>
+            <w:tcW w:w="964" w:type="dxa"/>
           </w:tcPr>
           <w:p>
             <w:pPr>
@@ -3331,7 +3402,7 @@
         </w:tc>
         <w:tc>
           <w:tcPr>
-            <w:tcW w:w="1774" w:type="dxa"/>
+            <w:tcW w:w="1730" w:type="dxa"/>
           </w:tcPr>
           <w:p>
             <w:pPr>
@@ -3351,37 +3422,75 @@
       <w:tr>
         <w:tc>
           <w:tcPr>
-            <w:tcW w:w="3258" w:type="dxa"/>
-          </w:tcPr>
-          <w:p>
-            <w:r>
-              <w:t>Sjabloon maken + Git opstellen</w:t>
-            </w:r>
-          </w:p>
-        </w:tc>
-        <w:tc>
-          <w:tcPr>
-            <w:tcW w:w="1800" w:type="dxa"/>
-          </w:tcPr>
-          <w:p>
-            <w:r>
-              <w:t xml:space="preserve">4 </w:t>
-            </w:r>
-            <w:r>
+            <w:tcW w:w="3117" w:type="dxa"/>
+          </w:tcPr>
+          <w:p>
+            <w:pPr>
+              <w:rPr>
+                <w:b/>
+              </w:rPr>
+            </w:pPr>
+            <w:bookmarkStart w:id="14" w:name="_GoBack"/>
+            <w:bookmarkEnd w:id="14"/>
+            <w:r>
+              <w:rPr>
+                <w:b/>
+              </w:rPr>
+              <w:t>Plan van Aanpak maken</w:t>
+            </w:r>
+          </w:p>
+          <w:p>
+            <w:r>
+              <w:t>-Planning maken met groepje</w:t>
+            </w:r>
+          </w:p>
+          <w:p>
+            <w:r>
+              <w:t>-</w:t>
+            </w:r>
+            <w:proofErr w:type="spellStart"/>
+            <w:r>
+              <w:t>PvA</w:t>
+            </w:r>
+            <w:proofErr w:type="spellEnd"/>
+            <w:r>
+              <w:t xml:space="preserve"> uitwerken</w:t>
+            </w:r>
+          </w:p>
+          <w:p/>
+        </w:tc>
+        <w:tc>
+          <w:tcPr>
+            <w:tcW w:w="1745" w:type="dxa"/>
+          </w:tcPr>
+          <w:p>
+            <w:pPr>
+              <w:rPr>
+                <w:b/>
+              </w:rPr>
+            </w:pPr>
+            <w:r>
+              <w:rPr>
+                <w:b/>
+              </w:rPr>
+              <w:t xml:space="preserve">18 </w:t>
+            </w:r>
+            <w:r>
+              <w:rPr>
+                <w:b/>
+              </w:rPr>
               <w:t>september</w:t>
             </w:r>
             <w:r>
+              <w:rPr>
+                <w:b/>
+              </w:rPr>
               <w:t xml:space="preserve"> 2019</w:t>
             </w:r>
           </w:p>
-        </w:tc>
-        <w:tc>
-          <w:tcPr>
-            <w:tcW w:w="1800" w:type="dxa"/>
-          </w:tcPr>
-          <w:p>
-            <w:r>
-              <w:t xml:space="preserve">11 </w:t>
+          <w:p>
+            <w:r>
+              <w:t xml:space="preserve">18 </w:t>
             </w:r>
             <w:r>
               <w:t>september</w:t>
@@ -3390,20 +3499,93 @@
               <w:t xml:space="preserve"> 2019</w:t>
             </w:r>
           </w:p>
-        </w:tc>
-        <w:tc>
-          <w:tcPr>
-            <w:tcW w:w="990" w:type="dxa"/>
+          <w:p>
+            <w:r>
+              <w:t xml:space="preserve">19 </w:t>
+            </w:r>
+            <w:r>
+              <w:t>september</w:t>
+            </w:r>
+            <w:r>
+              <w:t xml:space="preserve"> 2019</w:t>
+            </w:r>
+          </w:p>
+        </w:tc>
+        <w:tc>
+          <w:tcPr>
+            <w:tcW w:w="1732" w:type="dxa"/>
+          </w:tcPr>
+          <w:p>
+            <w:pPr>
+              <w:rPr>
+                <w:b/>
+              </w:rPr>
+            </w:pPr>
+            <w:r>
+              <w:rPr>
+                <w:b/>
+              </w:rPr>
+              <w:t xml:space="preserve">25 </w:t>
+            </w:r>
+            <w:r>
+              <w:rPr>
+                <w:b/>
+              </w:rPr>
+              <w:t>september</w:t>
+            </w:r>
+            <w:r>
+              <w:rPr>
+                <w:b/>
+              </w:rPr>
+              <w:t xml:space="preserve"> 2019</w:t>
+            </w:r>
+          </w:p>
+          <w:p>
+            <w:r>
+              <w:t xml:space="preserve">18 </w:t>
+            </w:r>
+            <w:r>
+              <w:t>september</w:t>
+            </w:r>
+            <w:r>
+              <w:t xml:space="preserve"> 2019</w:t>
+            </w:r>
+          </w:p>
+          <w:p>
+            <w:r>
+              <w:t xml:space="preserve">25 </w:t>
+            </w:r>
+            <w:r>
+              <w:t>september</w:t>
+            </w:r>
+            <w:r>
+              <w:t xml:space="preserve"> 2019</w:t>
+            </w:r>
+          </w:p>
+        </w:tc>
+        <w:tc>
+          <w:tcPr>
+            <w:tcW w:w="964" w:type="dxa"/>
           </w:tcPr>
           <w:p>
             <w:r>
               <w:t>1 week</w:t>
             </w:r>
           </w:p>
-        </w:tc>
-        <w:tc>
-          <w:tcPr>
-            <w:tcW w:w="1774" w:type="dxa"/>
+          <w:p>
+            <w:r>
+              <w:t>1 dag</w:t>
+            </w:r>
+          </w:p>
+          <w:p>
+            <w:r>
+              <w:t>6 dagen</w:t>
+            </w:r>
+          </w:p>
+        </w:tc>
+        <w:tc>
+          <w:tcPr>
+            <w:tcW w:w="1730" w:type="dxa"/>
           </w:tcPr>
           <w:p>
             <w:r>
@@ -3434,21 +3616,74 @@
       <w:tr>
         <w:tc>
           <w:tcPr>
-            <w:tcW w:w="3258" w:type="dxa"/>
-          </w:tcPr>
-          <w:p>
-            <w:r>
-              <w:t>Interview met opdrachtgever</w:t>
-            </w:r>
-          </w:p>
-        </w:tc>
-        <w:tc>
-          <w:tcPr>
-            <w:tcW w:w="1800" w:type="dxa"/>
-          </w:tcPr>
-          <w:p>
-            <w:r>
-              <w:t xml:space="preserve">11 </w:t>
+            <w:tcW w:w="3117" w:type="dxa"/>
+          </w:tcPr>
+          <w:p>
+            <w:pPr>
+              <w:rPr>
+                <w:b/>
+              </w:rPr>
+            </w:pPr>
+            <w:r>
+              <w:rPr>
+                <w:b/>
+              </w:rPr>
+              <w:t>Functioneel ontwerp</w:t>
+            </w:r>
+            <w:r>
+              <w:rPr>
+                <w:b/>
+              </w:rPr>
+              <w:t xml:space="preserve"> maken</w:t>
+            </w:r>
+          </w:p>
+          <w:p>
+            <w:r>
+              <w:t>-</w:t>
+            </w:r>
+            <w:proofErr w:type="spellStart"/>
+            <w:r>
+              <w:t>Use</w:t>
+            </w:r>
+            <w:proofErr w:type="spellEnd"/>
+            <w:r>
+              <w:t xml:space="preserve"> case diagram opstellen</w:t>
+            </w:r>
+          </w:p>
+          <w:p>
+            <w:r>
+              <w:t xml:space="preserve">-Individuele </w:t>
+            </w:r>
+            <w:proofErr w:type="spellStart"/>
+            <w:r>
+              <w:t>use</w:t>
+            </w:r>
+            <w:proofErr w:type="spellEnd"/>
+            <w:r>
+              <w:t xml:space="preserve"> cases uitwerken</w:t>
+            </w:r>
+          </w:p>
+          <w:p>
+            <w:r>
+              <w:t>-</w:t>
+            </w:r>
+            <w:proofErr w:type="spellStart"/>
+            <w:r>
+              <w:t>Wireframes</w:t>
+            </w:r>
+            <w:proofErr w:type="spellEnd"/>
+            <w:r>
+              <w:t xml:space="preserve"> ontwerpen</w:t>
+            </w:r>
+          </w:p>
+        </w:tc>
+        <w:tc>
+          <w:tcPr>
+            <w:tcW w:w="1745" w:type="dxa"/>
+          </w:tcPr>
+          <w:p>
+            <w:r>
+              <w:t xml:space="preserve">25 </w:t>
             </w:r>
             <w:r>
               <w:t>september</w:t>
@@ -3457,14 +3692,9 @@
               <w:t xml:space="preserve"> 2019</w:t>
             </w:r>
           </w:p>
-        </w:tc>
-        <w:tc>
-          <w:tcPr>
-            <w:tcW w:w="1800" w:type="dxa"/>
-          </w:tcPr>
-          <w:p>
-            <w:r>
-              <w:t xml:space="preserve">18 </w:t>
+          <w:p>
+            <w:r>
+              <w:t xml:space="preserve">25 </w:t>
             </w:r>
             <w:r>
               <w:t>september</w:t>
@@ -3473,20 +3703,106 @@
               <w:t xml:space="preserve"> 2019</w:t>
             </w:r>
           </w:p>
-        </w:tc>
-        <w:tc>
-          <w:tcPr>
-            <w:tcW w:w="990" w:type="dxa"/>
+          <w:p>
+            <w:r>
+              <w:t xml:space="preserve">27 </w:t>
+            </w:r>
+            <w:r>
+              <w:t>september</w:t>
+            </w:r>
+            <w:r>
+              <w:t xml:space="preserve"> 2019</w:t>
+            </w:r>
+          </w:p>
+          <w:p>
+            <w:r>
+              <w:t xml:space="preserve">1 </w:t>
+            </w:r>
+            <w:r>
+              <w:t>oktober</w:t>
+            </w:r>
+            <w:r>
+              <w:t xml:space="preserve"> 2019</w:t>
+            </w:r>
+          </w:p>
+        </w:tc>
+        <w:tc>
+          <w:tcPr>
+            <w:tcW w:w="1732" w:type="dxa"/>
+          </w:tcPr>
+          <w:p>
+            <w:r>
+              <w:t xml:space="preserve">4 </w:t>
+            </w:r>
+            <w:r>
+              <w:t>oktober</w:t>
+            </w:r>
+            <w:r>
+              <w:t xml:space="preserve"> 2019</w:t>
+            </w:r>
+          </w:p>
+          <w:p>
+            <w:r>
+              <w:t xml:space="preserve">27 </w:t>
+            </w:r>
+            <w:r>
+              <w:t>september</w:t>
+            </w:r>
+            <w:r>
+              <w:t xml:space="preserve"> 2019</w:t>
+            </w:r>
+          </w:p>
+          <w:p>
+            <w:r>
+              <w:t xml:space="preserve">28 </w:t>
+            </w:r>
+            <w:r>
+              <w:t>september</w:t>
+            </w:r>
+            <w:r>
+              <w:t xml:space="preserve"> 2019</w:t>
+            </w:r>
+          </w:p>
+          <w:p>
+            <w:r>
+              <w:t xml:space="preserve">3 </w:t>
+            </w:r>
+            <w:r>
+              <w:t>oktober</w:t>
+            </w:r>
+            <w:r>
+              <w:t xml:space="preserve"> 2019</w:t>
+            </w:r>
+          </w:p>
+        </w:tc>
+        <w:tc>
+          <w:tcPr>
+            <w:tcW w:w="964" w:type="dxa"/>
           </w:tcPr>
           <w:p>
             <w:r>
               <w:t>1 week</w:t>
             </w:r>
           </w:p>
-        </w:tc>
-        <w:tc>
-          <w:tcPr>
-            <w:tcW w:w="1774" w:type="dxa"/>
+          <w:p>
+            <w:r>
+              <w:t>3 dagen</w:t>
+            </w:r>
+          </w:p>
+          <w:p>
+            <w:r>
+              <w:t>2 dagen</w:t>
+            </w:r>
+          </w:p>
+          <w:p>
+            <w:r>
+              <w:t>3 dagen</w:t>
+            </w:r>
+          </w:p>
+        </w:tc>
+        <w:tc>
+          <w:tcPr>
+            <w:tcW w:w="1730" w:type="dxa"/>
           </w:tcPr>
           <w:p>
             <w:r>
@@ -3517,59 +3833,137 @@
       <w:tr>
         <w:tc>
           <w:tcPr>
-            <w:tcW w:w="3258" w:type="dxa"/>
-          </w:tcPr>
-          <w:p>
-            <w:r>
-              <w:t>Behoefteanalyse opstellen</w:t>
-            </w:r>
-          </w:p>
-        </w:tc>
-        <w:tc>
-          <w:tcPr>
-            <w:tcW w:w="1800" w:type="dxa"/>
+            <w:tcW w:w="3117" w:type="dxa"/>
+          </w:tcPr>
+          <w:p>
+            <w:pPr>
+              <w:rPr>
+                <w:b/>
+              </w:rPr>
+            </w:pPr>
+            <w:r>
+              <w:rPr>
+                <w:b/>
+              </w:rPr>
+              <w:t>Technisch ontwerp</w:t>
+            </w:r>
+            <w:r>
+              <w:rPr>
+                <w:b/>
+              </w:rPr>
+              <w:t xml:space="preserve"> opstellen</w:t>
+            </w:r>
+          </w:p>
+          <w:p>
+            <w:r>
+              <w:t>-Klassendiagram ontwerpen</w:t>
+            </w:r>
+          </w:p>
+          <w:p>
+            <w:r>
+              <w:t>-ERD maken</w:t>
+            </w:r>
+          </w:p>
+        </w:tc>
+        <w:tc>
+          <w:tcPr>
+            <w:tcW w:w="1745" w:type="dxa"/>
+          </w:tcPr>
+          <w:p>
+            <w:r>
+              <w:t xml:space="preserve">4 </w:t>
+            </w:r>
+            <w:r>
+              <w:t>oktober</w:t>
+            </w:r>
+            <w:r>
+              <w:t xml:space="preserve"> 2019</w:t>
+            </w:r>
+          </w:p>
+          <w:p>
+            <w:r>
+              <w:t xml:space="preserve">4 </w:t>
+            </w:r>
+            <w:r>
+              <w:t>oktober</w:t>
+            </w:r>
+            <w:r>
+              <w:t xml:space="preserve"> 2019</w:t>
+            </w:r>
+          </w:p>
+          <w:p>
+            <w:r>
+              <w:t xml:space="preserve">8 </w:t>
+            </w:r>
+            <w:r>
+              <w:t>oktober</w:t>
+            </w:r>
+            <w:r>
+              <w:t xml:space="preserve"> 2019</w:t>
+            </w:r>
+          </w:p>
+        </w:tc>
+        <w:tc>
+          <w:tcPr>
+            <w:tcW w:w="1732" w:type="dxa"/>
           </w:tcPr>
           <w:p>
             <w:r>
               <w:t xml:space="preserve">11 </w:t>
             </w:r>
             <w:r>
-              <w:t>september</w:t>
-            </w:r>
-            <w:r>
-              <w:t xml:space="preserve"> 2019 </w:t>
-            </w:r>
-          </w:p>
-        </w:tc>
-        <w:tc>
-          <w:tcPr>
-            <w:tcW w:w="1800" w:type="dxa"/>
-          </w:tcPr>
-          <w:p>
-            <w:r>
-              <w:t xml:space="preserve">18 </w:t>
-            </w:r>
-            <w:r>
-              <w:t>september</w:t>
+              <w:t>oktober</w:t>
             </w:r>
             <w:r>
               <w:t xml:space="preserve"> 2019</w:t>
             </w:r>
           </w:p>
-        </w:tc>
-        <w:tc>
-          <w:tcPr>
-            <w:tcW w:w="990" w:type="dxa"/>
+          <w:p>
+            <w:r>
+              <w:t xml:space="preserve">7 </w:t>
+            </w:r>
+            <w:r>
+              <w:t>oktober</w:t>
+            </w:r>
+            <w:r>
+              <w:t xml:space="preserve"> 2019</w:t>
+            </w:r>
+          </w:p>
+          <w:p>
+            <w:r>
+              <w:t xml:space="preserve">10 </w:t>
+            </w:r>
+            <w:r>
+              <w:t>oktober</w:t>
+            </w:r>
+            <w:r>
+              <w:t xml:space="preserve"> 2019</w:t>
+            </w:r>
+          </w:p>
+        </w:tc>
+        <w:tc>
+          <w:tcPr>
+            <w:tcW w:w="964" w:type="dxa"/>
           </w:tcPr>
           <w:p>
             <w:r>
               <w:t>1 week</w:t>
             </w:r>
           </w:p>
-        </w:tc>
-        <w:tc>
-          <w:tcPr>
-            <w:tcW w:w="1774" w:type="dxa"/>
+          <w:p>
+            <w:r>
+              <w:t>4 dagen</w:t>
+            </w:r>
+          </w:p>
+          <w:p>
+            <w:r>
+              <w:t>3 dagen</w:t>
+            </w:r>
+          </w:p>
+        </w:tc>
+        <w:tc>
+          <w:tcPr>
+            <w:tcW w:w="1730" w:type="dxa"/>
           </w:tcPr>
           <w:p>
             <w:r>
@@ -3600,7 +3994,7 @@
       <w:tr>
         <w:tc>
           <w:tcPr>
-            <w:tcW w:w="3258" w:type="dxa"/>
+            <w:tcW w:w="3117" w:type="dxa"/>
           </w:tcPr>
           <w:p>
             <w:pPr>
@@ -3612,136 +4006,99 @@
               <w:rPr>
                 <w:b/>
               </w:rPr>
-              <w:t>Plan van Aanpak maken</w:t>
-            </w:r>
-          </w:p>
-          <w:p>
-            <w:r>
-              <w:t>-Planning maken met groepje</w:t>
-            </w:r>
-          </w:p>
-          <w:p>
-            <w:r>
-              <w:t>-</w:t>
-            </w:r>
-            <w:proofErr w:type="spellStart"/>
-            <w:r>
-              <w:t>PvA</w:t>
-            </w:r>
-            <w:proofErr w:type="spellEnd"/>
-            <w:r>
-              <w:t xml:space="preserve"> uitwerken</w:t>
-            </w:r>
-          </w:p>
-          <w:p/>
-        </w:tc>
-        <w:tc>
-          <w:tcPr>
-            <w:tcW w:w="1800" w:type="dxa"/>
-          </w:tcPr>
-          <w:p>
-            <w:pPr>
-              <w:rPr>
-                <w:b/>
-              </w:rPr>
-            </w:pPr>
-            <w:r>
-              <w:rPr>
-                <w:b/>
-              </w:rPr>
+              <w:t>Ontwikkelomgeving maken</w:t>
+            </w:r>
+          </w:p>
+          <w:p>
+            <w:r>
+              <w:t>-Documentatie hardware maken</w:t>
+            </w:r>
+          </w:p>
+          <w:p>
+            <w:r>
+              <w:t>-Documentatie software maken</w:t>
+            </w:r>
+          </w:p>
+        </w:tc>
+        <w:tc>
+          <w:tcPr>
+            <w:tcW w:w="1745" w:type="dxa"/>
+          </w:tcPr>
+          <w:p>
+            <w:r>
+              <w:t xml:space="preserve">11 </w:t>
+            </w:r>
+            <w:r>
+              <w:t>oktober</w:t>
+            </w:r>
+            <w:r>
+              <w:t xml:space="preserve"> 2019</w:t>
+            </w:r>
+          </w:p>
+          <w:p>
+            <w:r>
+              <w:t xml:space="preserve">11 </w:t>
+            </w:r>
+            <w:r>
+              <w:t>oktober</w:t>
+            </w:r>
+            <w:r>
+              <w:t xml:space="preserve"> 2019</w:t>
+            </w:r>
+          </w:p>
+          <w:p>
+            <w:r>
+              <w:t xml:space="preserve">15 </w:t>
+            </w:r>
+            <w:r>
+              <w:t>oktober</w:t>
+            </w:r>
+            <w:r>
+              <w:t xml:space="preserve"> 2019</w:t>
+            </w:r>
+          </w:p>
+        </w:tc>
+        <w:tc>
+          <w:tcPr>
+            <w:tcW w:w="1732" w:type="dxa"/>
+          </w:tcPr>
+          <w:p>
+            <w:r>
               <w:t xml:space="preserve">18 </w:t>
             </w:r>
             <w:r>
-              <w:rPr>
-                <w:b/>
-              </w:rPr>
-              <w:t>september</w:t>
-            </w:r>
-            <w:r>
-              <w:rPr>
-                <w:b/>
-              </w:rPr>
+              <w:t>oktober</w:t>
+            </w:r>
+            <w:r>
               <w:t xml:space="preserve"> 2019</w:t>
             </w:r>
           </w:p>
           <w:p>
             <w:r>
+              <w:t xml:space="preserve">14 </w:t>
+            </w:r>
+            <w:r>
+              <w:t>oktober</w:t>
+            </w:r>
+            <w:r>
+              <w:t xml:space="preserve"> 2019</w:t>
+            </w:r>
+          </w:p>
+          <w:p>
+            <w:r>
               <w:t xml:space="preserve">18 </w:t>
             </w:r>
             <w:r>
-              <w:t>september</w:t>
+              <w:t>oktober</w:t>
             </w:r>
             <w:r>
               <w:t xml:space="preserve"> 2019</w:t>
             </w:r>
           </w:p>
-          <w:p>
-            <w:r>
-              <w:t xml:space="preserve">19 </w:t>
-            </w:r>
-            <w:r>
-              <w:t>september</w:t>
-            </w:r>
-            <w:r>
-              <w:t xml:space="preserve"> 2019</w:t>
-            </w:r>
-          </w:p>
-        </w:tc>
-        <w:tc>
-          <w:tcPr>
-            <w:tcW w:w="1800" w:type="dxa"/>
-          </w:tcPr>
-          <w:p>
-            <w:pPr>
-              <w:rPr>
-                <w:b/>
-              </w:rPr>
-            </w:pPr>
-            <w:r>
-              <w:rPr>
-                <w:b/>
-              </w:rPr>
-              <w:t xml:space="preserve">25 </w:t>
-            </w:r>
-            <w:r>
-              <w:rPr>
-                <w:b/>
-              </w:rPr>
-              <w:t>september</w:t>
-            </w:r>
-            <w:r>
-              <w:rPr>
-                <w:b/>
-              </w:rPr>
-              <w:t xml:space="preserve"> 2019</w:t>
-            </w:r>
-          </w:p>
-          <w:p>
-            <w:r>
-              <w:t xml:space="preserve">18 </w:t>
-            </w:r>
-            <w:r>
-              <w:t>september</w:t>
-            </w:r>
-            <w:r>
-              <w:t xml:space="preserve"> 2019</w:t>
-            </w:r>
-          </w:p>
-          <w:p>
-            <w:r>
-              <w:t xml:space="preserve">25 </w:t>
-            </w:r>
-            <w:r>
-              <w:t>september</w:t>
-            </w:r>
-            <w:r>
-              <w:t xml:space="preserve"> 2019</w:t>
-            </w:r>
-          </w:p>
-        </w:tc>
-        <w:tc>
-          <w:tcPr>
-            <w:tcW w:w="990" w:type="dxa"/>
+        </w:tc>
+        <w:tc>
+          <w:tcPr>
+            <w:tcW w:w="964" w:type="dxa"/>
           </w:tcPr>
           <w:p>
             <w:r>
@@ -3750,551 +4107,18 @@
           </w:p>
           <w:p>
             <w:r>
-              <w:t>1 dag</w:t>
-            </w:r>
-          </w:p>
-          <w:p>
-            <w:r>
-              <w:t>6 dagen</w:t>
-            </w:r>
-          </w:p>
-        </w:tc>
-        <w:tc>
-          <w:tcPr>
-            <w:tcW w:w="1774" w:type="dxa"/>
-          </w:tcPr>
-          <w:p>
-            <w:r>
-              <w:t xml:space="preserve">Yaimo Collins, </w:t>
-            </w:r>
-            <w:proofErr w:type="spellStart"/>
-            <w:r>
-              <w:t>Morten</w:t>
-            </w:r>
-            <w:proofErr w:type="spellEnd"/>
-            <w:r>
-              <w:t xml:space="preserve"> Vermeulen</w:t>
-            </w:r>
-            <w:r>
-              <w:t xml:space="preserve">, </w:t>
-            </w:r>
-            <w:proofErr w:type="spellStart"/>
-            <w:r>
-              <w:t>Yustin</w:t>
-            </w:r>
-            <w:proofErr w:type="spellEnd"/>
-            <w:r>
-              <w:t xml:space="preserve"> Troost</w:t>
-            </w:r>
-          </w:p>
-        </w:tc>
-      </w:tr>
-      <w:tr>
-        <w:tc>
-          <w:tcPr>
-            <w:tcW w:w="3258" w:type="dxa"/>
-          </w:tcPr>
-          <w:p>
-            <w:pPr>
-              <w:rPr>
-                <w:b/>
-              </w:rPr>
-            </w:pPr>
-            <w:r>
-              <w:rPr>
-                <w:b/>
-              </w:rPr>
-              <w:t>Functioneel ontwerp</w:t>
-            </w:r>
-            <w:r>
-              <w:rPr>
-                <w:b/>
-              </w:rPr>
-              <w:t xml:space="preserve"> maken</w:t>
-            </w:r>
-          </w:p>
-          <w:p>
-            <w:r>
-              <w:t>-</w:t>
-            </w:r>
-            <w:proofErr w:type="spellStart"/>
-            <w:r>
-              <w:t>Use</w:t>
-            </w:r>
-            <w:proofErr w:type="spellEnd"/>
-            <w:r>
-              <w:t xml:space="preserve"> case diagram opstellen</w:t>
-            </w:r>
-          </w:p>
-          <w:p>
-            <w:r>
-              <w:t xml:space="preserve">-Individuele </w:t>
-            </w:r>
-            <w:proofErr w:type="spellStart"/>
-            <w:r>
-              <w:t>use</w:t>
-            </w:r>
-            <w:proofErr w:type="spellEnd"/>
-            <w:r>
-              <w:t xml:space="preserve"> cases uitwerken</w:t>
-            </w:r>
-          </w:p>
-          <w:p>
-            <w:r>
-              <w:t>-</w:t>
-            </w:r>
-            <w:proofErr w:type="spellStart"/>
-            <w:r>
-              <w:t>Wireframes</w:t>
-            </w:r>
-            <w:proofErr w:type="spellEnd"/>
-            <w:r>
-              <w:t xml:space="preserve"> ontwerpen</w:t>
-            </w:r>
-          </w:p>
-        </w:tc>
-        <w:tc>
-          <w:tcPr>
-            <w:tcW w:w="1800" w:type="dxa"/>
-          </w:tcPr>
-          <w:p>
-            <w:r>
-              <w:t xml:space="preserve">25 </w:t>
-            </w:r>
-            <w:r>
-              <w:t>september</w:t>
-            </w:r>
-            <w:r>
-              <w:t xml:space="preserve"> 2019</w:t>
-            </w:r>
-          </w:p>
-          <w:p>
-            <w:r>
-              <w:t xml:space="preserve">25 </w:t>
-            </w:r>
-            <w:r>
-              <w:t>september</w:t>
-            </w:r>
-            <w:r>
-              <w:t xml:space="preserve"> 2019</w:t>
-            </w:r>
-          </w:p>
-          <w:p>
-            <w:r>
-              <w:t xml:space="preserve">27 </w:t>
-            </w:r>
-            <w:r>
-              <w:t>september</w:t>
-            </w:r>
-            <w:r>
-              <w:t xml:space="preserve"> 2019</w:t>
-            </w:r>
-          </w:p>
-          <w:p>
-            <w:r>
-              <w:t xml:space="preserve">1 </w:t>
-            </w:r>
-            <w:r>
-              <w:t>oktober</w:t>
-            </w:r>
-            <w:r>
-              <w:t xml:space="preserve"> 2019</w:t>
-            </w:r>
-          </w:p>
-        </w:tc>
-        <w:tc>
-          <w:tcPr>
-            <w:tcW w:w="1800" w:type="dxa"/>
-          </w:tcPr>
-          <w:p>
-            <w:r>
-              <w:t xml:space="preserve">4 </w:t>
-            </w:r>
-            <w:r>
-              <w:t>oktober</w:t>
-            </w:r>
-            <w:r>
-              <w:t xml:space="preserve"> 2019</w:t>
-            </w:r>
-          </w:p>
-          <w:p>
-            <w:r>
-              <w:t xml:space="preserve">27 </w:t>
-            </w:r>
-            <w:r>
-              <w:t>september</w:t>
-            </w:r>
-            <w:r>
-              <w:t xml:space="preserve"> 2019</w:t>
-            </w:r>
-          </w:p>
-          <w:p>
-            <w:r>
-              <w:t xml:space="preserve">28 </w:t>
-            </w:r>
-            <w:r>
-              <w:t>september</w:t>
-            </w:r>
-            <w:r>
-              <w:t xml:space="preserve"> 2019</w:t>
-            </w:r>
-          </w:p>
-          <w:p>
-            <w:r>
-              <w:t xml:space="preserve">3 </w:t>
-            </w:r>
-            <w:r>
-              <w:t>oktober</w:t>
-            </w:r>
-            <w:r>
-              <w:t xml:space="preserve"> 2019</w:t>
-            </w:r>
-          </w:p>
-        </w:tc>
-        <w:tc>
-          <w:tcPr>
-            <w:tcW w:w="990" w:type="dxa"/>
-          </w:tcPr>
-          <w:p>
-            <w:r>
-              <w:t>1 week</w:t>
-            </w:r>
-          </w:p>
-          <w:p>
-            <w:r>
-              <w:t>3 dagen</w:t>
-            </w:r>
-          </w:p>
-          <w:p>
-            <w:r>
-              <w:t>2 dagen</w:t>
-            </w:r>
-          </w:p>
-          <w:p>
-            <w:r>
-              <w:t>3 dagen</w:t>
-            </w:r>
-          </w:p>
-        </w:tc>
-        <w:tc>
-          <w:tcPr>
-            <w:tcW w:w="1774" w:type="dxa"/>
-          </w:tcPr>
-          <w:p>
-            <w:r>
-              <w:t xml:space="preserve">Yaimo Collins, </w:t>
-            </w:r>
-            <w:proofErr w:type="spellStart"/>
-            <w:r>
-              <w:t>Morten</w:t>
-            </w:r>
-            <w:proofErr w:type="spellEnd"/>
-            <w:r>
-              <w:t xml:space="preserve"> Vermeulen</w:t>
-            </w:r>
-            <w:r>
-              <w:t xml:space="preserve">, </w:t>
-            </w:r>
-            <w:proofErr w:type="spellStart"/>
-            <w:r>
-              <w:t>Yustin</w:t>
-            </w:r>
-            <w:proofErr w:type="spellEnd"/>
-            <w:r>
-              <w:t xml:space="preserve"> Troost</w:t>
-            </w:r>
-          </w:p>
-        </w:tc>
-      </w:tr>
-      <w:tr>
-        <w:tc>
-          <w:tcPr>
-            <w:tcW w:w="3258" w:type="dxa"/>
-          </w:tcPr>
-          <w:p>
-            <w:pPr>
-              <w:rPr>
-                <w:b/>
-              </w:rPr>
-            </w:pPr>
-            <w:r>
-              <w:rPr>
-                <w:b/>
-              </w:rPr>
-              <w:t>Technisch ontwerp</w:t>
-            </w:r>
-            <w:r>
-              <w:rPr>
-                <w:b/>
-              </w:rPr>
-              <w:t xml:space="preserve"> opstellen</w:t>
-            </w:r>
-          </w:p>
-          <w:p>
-            <w:r>
-              <w:t>-Klassendiagram ontwerpen</w:t>
-            </w:r>
-          </w:p>
-          <w:p>
-            <w:r>
-              <w:t>-ERD maken</w:t>
-            </w:r>
-          </w:p>
-        </w:tc>
-        <w:tc>
-          <w:tcPr>
-            <w:tcW w:w="1800" w:type="dxa"/>
-          </w:tcPr>
-          <w:p>
-            <w:r>
-              <w:t xml:space="preserve">4 </w:t>
-            </w:r>
-            <w:r>
-              <w:t>oktober</w:t>
-            </w:r>
-            <w:r>
-              <w:t xml:space="preserve"> 2019</w:t>
-            </w:r>
-          </w:p>
-          <w:p>
-            <w:r>
-              <w:t xml:space="preserve">4 </w:t>
-            </w:r>
-            <w:r>
-              <w:t>oktober</w:t>
-            </w:r>
-            <w:r>
-              <w:t xml:space="preserve"> 2019</w:t>
-            </w:r>
-          </w:p>
-          <w:p>
-            <w:r>
-              <w:t xml:space="preserve">8 </w:t>
-            </w:r>
-            <w:r>
-              <w:t>oktober</w:t>
-            </w:r>
-            <w:r>
-              <w:t xml:space="preserve"> 2019</w:t>
-            </w:r>
-          </w:p>
-        </w:tc>
-        <w:tc>
-          <w:tcPr>
-            <w:tcW w:w="1800" w:type="dxa"/>
-          </w:tcPr>
-          <w:p>
-            <w:r>
-              <w:t xml:space="preserve">11 </w:t>
-            </w:r>
-            <w:r>
-              <w:t>oktober</w:t>
-            </w:r>
-            <w:r>
-              <w:t xml:space="preserve"> 2019</w:t>
-            </w:r>
-          </w:p>
-          <w:p>
-            <w:r>
-              <w:t xml:space="preserve">7 </w:t>
-            </w:r>
-            <w:r>
-              <w:t>oktober</w:t>
-            </w:r>
-            <w:r>
-              <w:t xml:space="preserve"> 2019</w:t>
-            </w:r>
-          </w:p>
-          <w:p>
-            <w:r>
-              <w:t xml:space="preserve">10 </w:t>
-            </w:r>
-            <w:r>
-              <w:t>oktober</w:t>
-            </w:r>
-            <w:r>
-              <w:t xml:space="preserve"> 2019</w:t>
-            </w:r>
-          </w:p>
-        </w:tc>
-        <w:tc>
-          <w:tcPr>
-            <w:tcW w:w="990" w:type="dxa"/>
-          </w:tcPr>
-          <w:p>
-            <w:r>
-              <w:t>1 week</w:t>
-            </w:r>
-          </w:p>
-          <w:p>
-            <w:r>
               <w:t>4 dagen</w:t>
             </w:r>
           </w:p>
           <w:p>
             <w:r>
-              <w:t>3 dagen</w:t>
-            </w:r>
-          </w:p>
-        </w:tc>
-        <w:tc>
-          <w:tcPr>
-            <w:tcW w:w="1774" w:type="dxa"/>
-          </w:tcPr>
-          <w:p>
-            <w:r>
-              <w:t xml:space="preserve">Yaimo Collins, </w:t>
-            </w:r>
-            <w:proofErr w:type="spellStart"/>
-            <w:r>
-              <w:t>Morten</w:t>
-            </w:r>
-            <w:proofErr w:type="spellEnd"/>
-            <w:r>
-              <w:t xml:space="preserve"> Vermeulen</w:t>
-            </w:r>
-            <w:r>
-              <w:t xml:space="preserve">, </w:t>
-            </w:r>
-            <w:proofErr w:type="spellStart"/>
-            <w:r>
-              <w:t>Yustin</w:t>
-            </w:r>
-            <w:proofErr w:type="spellEnd"/>
-            <w:r>
-              <w:t xml:space="preserve"> Troost</w:t>
-            </w:r>
-          </w:p>
-        </w:tc>
-      </w:tr>
-      <w:tr>
-        <w:tc>
-          <w:tcPr>
-            <w:tcW w:w="3258" w:type="dxa"/>
-          </w:tcPr>
-          <w:p>
-            <w:pPr>
-              <w:rPr>
-                <w:b/>
-              </w:rPr>
-            </w:pPr>
-            <w:r>
-              <w:rPr>
-                <w:b/>
-              </w:rPr>
-              <w:t>Ontwikkelomgeving maken</w:t>
-            </w:r>
-          </w:p>
-          <w:p>
-            <w:r>
-              <w:t>-Documentatie hardware maken</w:t>
-            </w:r>
-          </w:p>
-          <w:p>
-            <w:r>
-              <w:t>-Documentatie software maken</w:t>
-            </w:r>
-          </w:p>
-        </w:tc>
-        <w:tc>
-          <w:tcPr>
-            <w:tcW w:w="1800" w:type="dxa"/>
-          </w:tcPr>
-          <w:p>
-            <w:r>
-              <w:t xml:space="preserve">11 </w:t>
-            </w:r>
-            <w:r>
-              <w:t>oktober</w:t>
-            </w:r>
-            <w:r>
-              <w:t xml:space="preserve"> 2019</w:t>
-            </w:r>
-          </w:p>
-          <w:p>
-            <w:r>
-              <w:t xml:space="preserve">11 </w:t>
-            </w:r>
-            <w:r>
-              <w:t>oktober</w:t>
-            </w:r>
-            <w:r>
-              <w:t xml:space="preserve"> 2019</w:t>
-            </w:r>
-          </w:p>
-          <w:p>
-            <w:r>
-              <w:t xml:space="preserve">15 </w:t>
-            </w:r>
-            <w:r>
-              <w:t>oktober</w:t>
-            </w:r>
-            <w:r>
-              <w:t xml:space="preserve"> 2019</w:t>
-            </w:r>
-          </w:p>
-        </w:tc>
-        <w:tc>
-          <w:tcPr>
-            <w:tcW w:w="1800" w:type="dxa"/>
-          </w:tcPr>
-          <w:p>
-            <w:r>
-              <w:t xml:space="preserve">18 </w:t>
-            </w:r>
-            <w:r>
-              <w:t>oktober</w:t>
-            </w:r>
-            <w:r>
-              <w:t xml:space="preserve"> 2019</w:t>
-            </w:r>
-          </w:p>
-          <w:p>
-            <w:r>
-              <w:t xml:space="preserve">14 </w:t>
-            </w:r>
-            <w:r>
-              <w:t>oktober</w:t>
-            </w:r>
-            <w:r>
-              <w:t xml:space="preserve"> 2019</w:t>
-            </w:r>
-          </w:p>
-          <w:p>
-            <w:r>
-              <w:t xml:space="preserve">18 </w:t>
-            </w:r>
-            <w:r>
-              <w:t>oktober</w:t>
-            </w:r>
-            <w:r>
-              <w:t xml:space="preserve"> 2019</w:t>
-            </w:r>
-          </w:p>
-        </w:tc>
-        <w:tc>
-          <w:tcPr>
-            <w:tcW w:w="990" w:type="dxa"/>
-          </w:tcPr>
-          <w:p>
-            <w:r>
-              <w:t>1 week</w:t>
-            </w:r>
-          </w:p>
-          <w:p>
-            <w:r>
               <w:t>4 dagen</w:t>
             </w:r>
           </w:p>
-          <w:p>
-            <w:r>
-              <w:t>4 dagen</w:t>
-            </w:r>
-          </w:p>
-        </w:tc>
-        <w:tc>
-          <w:tcPr>
-            <w:tcW w:w="1774" w:type="dxa"/>
+        </w:tc>
+        <w:tc>
+          <w:tcPr>
+            <w:tcW w:w="1730" w:type="dxa"/>
           </w:tcPr>
           <w:p>
             <w:r>

</xml_diff>